<commit_message>
Final verification of documentations
</commit_message>
<xml_diff>
--- a/Documents/ows/GSKY_Crawl_MAS.docx
+++ b/Documents/ows/GSKY_Crawl_MAS.docx
@@ -209,25 +209,21 @@
         <w:t>, creating database,</w:t>
       </w:r>
       <w:r>
-        <w:t xml:space="preserve"> crawling and ingesting the data. You need only the key to drive, but the </w:t>
-      </w:r>
-      <w:r>
-        <w:t xml:space="preserve">car </w:t>
-      </w:r>
-      <w:r>
-        <w:t>manual is required</w:t>
-      </w:r>
-      <w:r>
-        <w:t xml:space="preserve"> to change a fuse</w:t>
-      </w:r>
+        <w:t xml:space="preserve"> crawling and ingesting the data. </w:t>
+      </w:r>
+      <w:r>
+        <w:t>T</w:t>
+      </w:r>
+      <w:r>
+        <w:t>his document is required only if you run into trouble</w:t>
+      </w:r>
+      <w:r>
+        <w:t xml:space="preserve"> when using the auto installation script</w:t>
+      </w:r>
+      <w:bookmarkStart w:id="0" w:name="_GoBack"/>
+      <w:bookmarkEnd w:id="0"/>
       <w:r>
         <w:t xml:space="preserve">. </w:t>
-      </w:r>
-      <w:r>
-        <w:t>Similarly</w:t>
-      </w:r>
-      <w:r>
-        <w:t xml:space="preserve">, this document is required only if you run into trouble. </w:t>
       </w:r>
       <w:r>
         <w:t>The component programs have been streamlined so that one or a few simple “key” commands will setup the system.</w:t>
@@ -9885,8 +9881,6 @@
       <w:pPr>
         <w:pStyle w:val="Heading1"/>
       </w:pPr>
-      <w:bookmarkStart w:id="0" w:name="_GoBack"/>
-      <w:bookmarkEnd w:id="0"/>
       <w:r>
         <w:t>SECTION III</w:t>
       </w:r>
@@ -11837,7 +11831,7 @@
       </w:pPr>
     </w:pPrDefault>
   </w:docDefaults>
-  <w:latentStyles w:defLockedState="0" w:defUIPriority="99" w:defSemiHidden="0" w:defUnhideWhenUsed="0" w:defQFormat="0" w:count="375">
+  <w:latentStyles w:defLockedState="0" w:defUIPriority="99" w:defSemiHidden="0" w:defUnhideWhenUsed="0" w:defQFormat="0" w:count="377">
     <w:lsdException w:name="Normal" w:uiPriority="0" w:qFormat="1"/>
     <w:lsdException w:name="heading 1" w:uiPriority="9" w:qFormat="1"/>
     <w:lsdException w:name="heading 2" w:semiHidden="1" w:uiPriority="9" w:unhideWhenUsed="1" w:qFormat="1"/>
@@ -11943,7 +11937,6 @@
     <w:lsdException w:name="HTML Sample" w:semiHidden="1" w:unhideWhenUsed="1"/>
     <w:lsdException w:name="HTML Typewriter" w:semiHidden="1" w:unhideWhenUsed="1"/>
     <w:lsdException w:name="HTML Variable" w:semiHidden="1" w:unhideWhenUsed="1"/>
-    <w:lsdException w:name="Normal Table" w:semiHidden="1" w:unhideWhenUsed="1"/>
     <w:lsdException w:name="annotation subject" w:semiHidden="1" w:unhideWhenUsed="1"/>
     <w:lsdException w:name="No List" w:semiHidden="1" w:unhideWhenUsed="1"/>
     <w:lsdException w:name="Outline List 1" w:semiHidden="1" w:unhideWhenUsed="1"/>
@@ -11989,11 +11982,9 @@
     <w:lsdException w:name="Table Subtle 1" w:semiHidden="1" w:unhideWhenUsed="1"/>
     <w:lsdException w:name="Table Subtle 2" w:semiHidden="1" w:unhideWhenUsed="1"/>
     <w:lsdException w:name="Table Web 1" w:semiHidden="1" w:unhideWhenUsed="1"/>
-    <w:lsdException w:name="Table Web 2" w:semiHidden="1" w:unhideWhenUsed="1"/>
     <w:lsdException w:name="Table Web 3" w:semiHidden="1" w:unhideWhenUsed="1"/>
     <w:lsdException w:name="Balloon Text" w:semiHidden="1" w:unhideWhenUsed="1"/>
     <w:lsdException w:name="Table Grid" w:uiPriority="39"/>
-    <w:lsdException w:name="Table Theme" w:semiHidden="1" w:unhideWhenUsed="1"/>
     <w:lsdException w:name="Placeholder Text" w:semiHidden="1"/>
     <w:lsdException w:name="No Spacing" w:uiPriority="1" w:qFormat="1"/>
     <w:lsdException w:name="Light Shading" w:uiPriority="60"/>
@@ -12213,6 +12204,8 @@
     <w:lsdException w:name="Smart Hyperlink" w:semiHidden="1" w:unhideWhenUsed="1"/>
     <w:lsdException w:name="Hashtag" w:semiHidden="1" w:unhideWhenUsed="1"/>
     <w:lsdException w:name="Unresolved Mention" w:semiHidden="1" w:unhideWhenUsed="1"/>
+    <w:lsdException w:name="Smart Link" w:semiHidden="1" w:unhideWhenUsed="1"/>
+    <w:lsdException w:name="Smart Link Error" w:semiHidden="1" w:unhideWhenUsed="1"/>
   </w:latentStyles>
   <w:style w:type="paragraph" w:default="1" w:styleId="Normal">
     <w:name w:val="Normal"/>

</xml_diff>